<commit_message>
Update Test Plan_Final_Conclusion Edit.docx
edited schedule, make changes if needed
</commit_message>
<xml_diff>
--- a/docs/Test Plan_Final_Conclusion Edit.docx
+++ b/docs/Test Plan_Final_Conclusion Edit.docx
@@ -1256,6 +1256,1169 @@
         <w:t>6 Test Schedule</w:t>
       </w:r>
     </w:p>
+    <w:tbl>
+      <w:tblPr>
+        <w:tblW w:w="0" w:type="auto"/>
+        <w:tblBorders>
+          <w:top w:val="single" w:sz="4" w:space="0" w:color="auto"/>
+          <w:left w:val="single" w:sz="4" w:space="0" w:color="auto"/>
+          <w:bottom w:val="single" w:sz="4" w:space="0" w:color="auto"/>
+          <w:right w:val="single" w:sz="4" w:space="0" w:color="auto"/>
+          <w:insideH w:val="single" w:sz="4" w:space="0" w:color="auto"/>
+          <w:insideV w:val="single" w:sz="4" w:space="0" w:color="auto"/>
+        </w:tblBorders>
+        <w:tblCellMar>
+          <w:top w:w="15" w:type="dxa"/>
+          <w:left w:w="15" w:type="dxa"/>
+          <w:bottom w:w="15" w:type="dxa"/>
+          <w:right w:w="15" w:type="dxa"/>
+        </w:tblCellMar>
+        <w:tblLook w:val="04A0" w:firstRow="1" w:lastRow="0" w:firstColumn="1" w:lastColumn="0" w:noHBand="0" w:noVBand="1"/>
+      </w:tblPr>
+      <w:tblGrid>
+        <w:gridCol w:w="1748"/>
+        <w:gridCol w:w="2672"/>
+        <w:gridCol w:w="878"/>
+        <w:gridCol w:w="847"/>
+        <w:gridCol w:w="1042"/>
+        <w:gridCol w:w="2163"/>
+      </w:tblGrid>
+      <w:tr>
+        <w:trPr>
+          <w:trHeight w:val="1040"/>
+        </w:trPr>
+        <w:tc>
+          <w:tcPr>
+            <w:tcW w:w="0" w:type="auto"/>
+            <w:tcMar>
+              <w:top w:w="100" w:type="dxa"/>
+              <w:left w:w="100" w:type="dxa"/>
+              <w:bottom w:w="100" w:type="dxa"/>
+              <w:right w:w="100" w:type="dxa"/>
+            </w:tcMar>
+            <w:hideMark/>
+          </w:tcPr>
+          <w:p>
+            <w:r>
+              <w:rPr>
+                <w:b/>
+                <w:bCs/>
+              </w:rPr>
+              <w:t>Task Name</w:t>
+            </w:r>
+          </w:p>
+        </w:tc>
+        <w:tc>
+          <w:tcPr>
+            <w:tcW w:w="0" w:type="auto"/>
+            <w:tcMar>
+              <w:top w:w="100" w:type="dxa"/>
+              <w:left w:w="100" w:type="dxa"/>
+              <w:bottom w:w="100" w:type="dxa"/>
+              <w:right w:w="100" w:type="dxa"/>
+            </w:tcMar>
+            <w:hideMark/>
+          </w:tcPr>
+          <w:p>
+            <w:r>
+              <w:rPr>
+                <w:b/>
+                <w:bCs/>
+              </w:rPr>
+              <w:t>Task Description</w:t>
+            </w:r>
+          </w:p>
+        </w:tc>
+        <w:tc>
+          <w:tcPr>
+            <w:tcW w:w="0" w:type="auto"/>
+            <w:tcMar>
+              <w:top w:w="100" w:type="dxa"/>
+              <w:left w:w="100" w:type="dxa"/>
+              <w:bottom w:w="100" w:type="dxa"/>
+              <w:right w:w="100" w:type="dxa"/>
+            </w:tcMar>
+            <w:hideMark/>
+          </w:tcPr>
+          <w:p>
+            <w:r>
+              <w:rPr>
+                <w:b/>
+                <w:bCs/>
+              </w:rPr>
+              <w:t>Start Date</w:t>
+            </w:r>
+          </w:p>
+        </w:tc>
+        <w:tc>
+          <w:tcPr>
+            <w:tcW w:w="0" w:type="auto"/>
+            <w:tcMar>
+              <w:top w:w="100" w:type="dxa"/>
+              <w:left w:w="100" w:type="dxa"/>
+              <w:bottom w:w="100" w:type="dxa"/>
+              <w:right w:w="100" w:type="dxa"/>
+            </w:tcMar>
+            <w:hideMark/>
+          </w:tcPr>
+          <w:p>
+            <w:r>
+              <w:rPr>
+                <w:b/>
+                <w:bCs/>
+              </w:rPr>
+              <w:t>End Date</w:t>
+            </w:r>
+          </w:p>
+        </w:tc>
+        <w:tc>
+          <w:tcPr>
+            <w:tcW w:w="0" w:type="auto"/>
+            <w:tcMar>
+              <w:top w:w="100" w:type="dxa"/>
+              <w:left w:w="100" w:type="dxa"/>
+              <w:bottom w:w="100" w:type="dxa"/>
+              <w:right w:w="100" w:type="dxa"/>
+            </w:tcMar>
+            <w:hideMark/>
+          </w:tcPr>
+          <w:p>
+            <w:r>
+              <w:rPr>
+                <w:b/>
+                <w:bCs/>
+              </w:rPr>
+              <w:t>Est. Effort (</w:t>
+            </w:r>
+            <w:proofErr w:type="spellStart"/>
+            <w:r>
+              <w:rPr>
+                <w:b/>
+                <w:bCs/>
+              </w:rPr>
+              <w:t>hrs</w:t>
+            </w:r>
+            <w:proofErr w:type="spellEnd"/>
+            <w:r>
+              <w:rPr>
+                <w:b/>
+                <w:bCs/>
+              </w:rPr>
+              <w:t>)</w:t>
+            </w:r>
+          </w:p>
+        </w:tc>
+        <w:tc>
+          <w:tcPr>
+            <w:tcW w:w="0" w:type="auto"/>
+            <w:tcMar>
+              <w:top w:w="100" w:type="dxa"/>
+              <w:left w:w="100" w:type="dxa"/>
+              <w:bottom w:w="100" w:type="dxa"/>
+              <w:right w:w="100" w:type="dxa"/>
+            </w:tcMar>
+            <w:hideMark/>
+          </w:tcPr>
+          <w:p>
+            <w:r>
+              <w:rPr>
+                <w:b/>
+                <w:bCs/>
+              </w:rPr>
+              <w:t>Notes</w:t>
+            </w:r>
+          </w:p>
+        </w:tc>
+      </w:tr>
+      <w:tr>
+        <w:trPr>
+          <w:trHeight w:val="1040"/>
+        </w:trPr>
+        <w:tc>
+          <w:tcPr>
+            <w:tcW w:w="0" w:type="auto"/>
+            <w:tcMar>
+              <w:top w:w="100" w:type="dxa"/>
+              <w:left w:w="100" w:type="dxa"/>
+              <w:bottom w:w="100" w:type="dxa"/>
+              <w:right w:w="100" w:type="dxa"/>
+            </w:tcMar>
+            <w:hideMark/>
+          </w:tcPr>
+          <w:p>
+            <w:r>
+              <w:t>Test Plan Finalization</w:t>
+            </w:r>
+          </w:p>
+        </w:tc>
+        <w:tc>
+          <w:tcPr>
+            <w:tcW w:w="0" w:type="auto"/>
+            <w:tcMar>
+              <w:top w:w="100" w:type="dxa"/>
+              <w:left w:w="100" w:type="dxa"/>
+              <w:bottom w:w="100" w:type="dxa"/>
+              <w:right w:w="100" w:type="dxa"/>
+            </w:tcMar>
+            <w:hideMark/>
+          </w:tcPr>
+          <w:p>
+            <w:r>
+              <w:t>Finalize scope, approach, and reporting format</w:t>
+            </w:r>
+          </w:p>
+        </w:tc>
+        <w:tc>
+          <w:tcPr>
+            <w:tcW w:w="0" w:type="auto"/>
+            <w:tcMar>
+              <w:top w:w="100" w:type="dxa"/>
+              <w:left w:w="100" w:type="dxa"/>
+              <w:bottom w:w="100" w:type="dxa"/>
+              <w:right w:w="100" w:type="dxa"/>
+            </w:tcMar>
+            <w:hideMark/>
+          </w:tcPr>
+          <w:p>
+            <w:r>
+              <w:t>Feb 10, 2026</w:t>
+            </w:r>
+          </w:p>
+        </w:tc>
+        <w:tc>
+          <w:tcPr>
+            <w:tcW w:w="0" w:type="auto"/>
+            <w:tcMar>
+              <w:top w:w="100" w:type="dxa"/>
+              <w:left w:w="100" w:type="dxa"/>
+              <w:bottom w:w="100" w:type="dxa"/>
+              <w:right w:w="100" w:type="dxa"/>
+            </w:tcMar>
+            <w:hideMark/>
+          </w:tcPr>
+          <w:p>
+            <w:r>
+              <w:t>Feb 10, 2026</w:t>
+            </w:r>
+          </w:p>
+        </w:tc>
+        <w:tc>
+          <w:tcPr>
+            <w:tcW w:w="0" w:type="auto"/>
+            <w:tcMar>
+              <w:top w:w="100" w:type="dxa"/>
+              <w:left w:w="100" w:type="dxa"/>
+              <w:bottom w:w="100" w:type="dxa"/>
+              <w:right w:w="100" w:type="dxa"/>
+            </w:tcMar>
+            <w:hideMark/>
+          </w:tcPr>
+          <w:p>
+            <w:r>
+              <w:t>1–2</w:t>
+            </w:r>
+          </w:p>
+        </w:tc>
+        <w:tc>
+          <w:tcPr>
+            <w:tcW w:w="0" w:type="auto"/>
+            <w:tcMar>
+              <w:top w:w="100" w:type="dxa"/>
+              <w:left w:w="100" w:type="dxa"/>
+              <w:bottom w:w="100" w:type="dxa"/>
+              <w:right w:w="100" w:type="dxa"/>
+            </w:tcMar>
+            <w:hideMark/>
+          </w:tcPr>
+          <w:p>
+            <w:r>
+              <w:t>Confirm how results/defects are recorded</w:t>
+            </w:r>
+          </w:p>
+        </w:tc>
+      </w:tr>
+      <w:tr>
+        <w:trPr>
+          <w:trHeight w:val="1040"/>
+        </w:trPr>
+        <w:tc>
+          <w:tcPr>
+            <w:tcW w:w="0" w:type="auto"/>
+            <w:tcMar>
+              <w:top w:w="100" w:type="dxa"/>
+              <w:left w:w="100" w:type="dxa"/>
+              <w:bottom w:w="100" w:type="dxa"/>
+              <w:right w:w="100" w:type="dxa"/>
+            </w:tcMar>
+            <w:hideMark/>
+          </w:tcPr>
+          <w:p>
+            <w:r>
+              <w:t>Test Case Review</w:t>
+            </w:r>
+          </w:p>
+        </w:tc>
+        <w:tc>
+          <w:tcPr>
+            <w:tcW w:w="0" w:type="auto"/>
+            <w:tcMar>
+              <w:top w:w="100" w:type="dxa"/>
+              <w:left w:w="100" w:type="dxa"/>
+              <w:bottom w:w="100" w:type="dxa"/>
+              <w:right w:w="100" w:type="dxa"/>
+            </w:tcMar>
+            <w:hideMark/>
+          </w:tcPr>
+          <w:p>
+            <w:r>
+              <w:t>Verify test cases are complete + mapped to core requirements</w:t>
+            </w:r>
+          </w:p>
+        </w:tc>
+        <w:tc>
+          <w:tcPr>
+            <w:tcW w:w="0" w:type="auto"/>
+            <w:tcMar>
+              <w:top w:w="100" w:type="dxa"/>
+              <w:left w:w="100" w:type="dxa"/>
+              <w:bottom w:w="100" w:type="dxa"/>
+              <w:right w:w="100" w:type="dxa"/>
+            </w:tcMar>
+            <w:hideMark/>
+          </w:tcPr>
+          <w:p>
+            <w:r>
+              <w:t>Feb 10, 2026</w:t>
+            </w:r>
+          </w:p>
+        </w:tc>
+        <w:tc>
+          <w:tcPr>
+            <w:tcW w:w="0" w:type="auto"/>
+            <w:tcMar>
+              <w:top w:w="100" w:type="dxa"/>
+              <w:left w:w="100" w:type="dxa"/>
+              <w:bottom w:w="100" w:type="dxa"/>
+              <w:right w:w="100" w:type="dxa"/>
+            </w:tcMar>
+            <w:hideMark/>
+          </w:tcPr>
+          <w:p>
+            <w:r>
+              <w:t>Feb 11, 2026</w:t>
+            </w:r>
+          </w:p>
+        </w:tc>
+        <w:tc>
+          <w:tcPr>
+            <w:tcW w:w="0" w:type="auto"/>
+            <w:tcMar>
+              <w:top w:w="100" w:type="dxa"/>
+              <w:left w:w="100" w:type="dxa"/>
+              <w:bottom w:w="100" w:type="dxa"/>
+              <w:right w:w="100" w:type="dxa"/>
+            </w:tcMar>
+            <w:hideMark/>
+          </w:tcPr>
+          <w:p>
+            <w:r>
+              <w:t>1–2</w:t>
+            </w:r>
+          </w:p>
+        </w:tc>
+        <w:tc>
+          <w:tcPr>
+            <w:tcW w:w="0" w:type="auto"/>
+            <w:tcMar>
+              <w:top w:w="100" w:type="dxa"/>
+              <w:left w:w="100" w:type="dxa"/>
+              <w:bottom w:w="100" w:type="dxa"/>
+              <w:right w:w="100" w:type="dxa"/>
+            </w:tcMar>
+            <w:hideMark/>
+          </w:tcPr>
+          <w:p>
+            <w:r>
+              <w:t>Ensure each test has expected results</w:t>
+            </w:r>
+          </w:p>
+        </w:tc>
+      </w:tr>
+      <w:tr>
+        <w:trPr>
+          <w:trHeight w:val="1040"/>
+        </w:trPr>
+        <w:tc>
+          <w:tcPr>
+            <w:tcW w:w="0" w:type="auto"/>
+            <w:tcMar>
+              <w:top w:w="100" w:type="dxa"/>
+              <w:left w:w="100" w:type="dxa"/>
+              <w:bottom w:w="100" w:type="dxa"/>
+              <w:right w:w="100" w:type="dxa"/>
+            </w:tcMar>
+            <w:hideMark/>
+          </w:tcPr>
+          <w:p>
+            <w:r>
+              <w:t>Automated Test Run (Routine)</w:t>
+            </w:r>
+          </w:p>
+        </w:tc>
+        <w:tc>
+          <w:tcPr>
+            <w:tcW w:w="0" w:type="auto"/>
+            <w:tcMar>
+              <w:top w:w="100" w:type="dxa"/>
+              <w:left w:w="100" w:type="dxa"/>
+              <w:bottom w:w="100" w:type="dxa"/>
+              <w:right w:w="100" w:type="dxa"/>
+            </w:tcMar>
+            <w:hideMark/>
+          </w:tcPr>
+          <w:p>
+            <w:r>
+              <w:t xml:space="preserve">Run </w:t>
+            </w:r>
+            <w:proofErr w:type="spellStart"/>
+            <w:r>
+              <w:t>pytest</w:t>
+            </w:r>
+            <w:proofErr w:type="spellEnd"/>
+            <w:r>
+              <w:t xml:space="preserve"> after changes/merges</w:t>
+            </w:r>
+          </w:p>
+        </w:tc>
+        <w:tc>
+          <w:tcPr>
+            <w:tcW w:w="0" w:type="auto"/>
+            <w:tcMar>
+              <w:top w:w="100" w:type="dxa"/>
+              <w:left w:w="100" w:type="dxa"/>
+              <w:bottom w:w="100" w:type="dxa"/>
+              <w:right w:w="100" w:type="dxa"/>
+            </w:tcMar>
+            <w:hideMark/>
+          </w:tcPr>
+          <w:p>
+            <w:r>
+              <w:t>Feb 10, 2026</w:t>
+            </w:r>
+          </w:p>
+        </w:tc>
+        <w:tc>
+          <w:tcPr>
+            <w:tcW w:w="0" w:type="auto"/>
+            <w:tcMar>
+              <w:top w:w="100" w:type="dxa"/>
+              <w:left w:w="100" w:type="dxa"/>
+              <w:bottom w:w="100" w:type="dxa"/>
+              <w:right w:w="100" w:type="dxa"/>
+            </w:tcMar>
+            <w:hideMark/>
+          </w:tcPr>
+          <w:p>
+            <w:r>
+              <w:t>Mar 3, 2026</w:t>
+            </w:r>
+          </w:p>
+        </w:tc>
+        <w:tc>
+          <w:tcPr>
+            <w:tcW w:w="0" w:type="auto"/>
+            <w:tcMar>
+              <w:top w:w="100" w:type="dxa"/>
+              <w:left w:w="100" w:type="dxa"/>
+              <w:bottom w:w="100" w:type="dxa"/>
+              <w:right w:w="100" w:type="dxa"/>
+            </w:tcMar>
+            <w:hideMark/>
+          </w:tcPr>
+          <w:p>
+            <w:r>
+              <w:t>0.25 per run</w:t>
+            </w:r>
+          </w:p>
+        </w:tc>
+        <w:tc>
+          <w:tcPr>
+            <w:tcW w:w="0" w:type="auto"/>
+            <w:tcMar>
+              <w:top w:w="100" w:type="dxa"/>
+              <w:left w:w="100" w:type="dxa"/>
+              <w:bottom w:w="100" w:type="dxa"/>
+              <w:right w:w="100" w:type="dxa"/>
+            </w:tcMar>
+            <w:hideMark/>
+          </w:tcPr>
+          <w:p>
+            <w:r>
+              <w:t xml:space="preserve">python -m </w:t>
+            </w:r>
+            <w:proofErr w:type="spellStart"/>
+            <w:r>
+              <w:t>pytest</w:t>
+            </w:r>
+            <w:proofErr w:type="spellEnd"/>
+            <w:r>
+              <w:t xml:space="preserve"> -q tests</w:t>
+            </w:r>
+          </w:p>
+        </w:tc>
+      </w:tr>
+      <w:tr>
+        <w:trPr>
+          <w:trHeight w:val="1040"/>
+        </w:trPr>
+        <w:tc>
+          <w:tcPr>
+            <w:tcW w:w="0" w:type="auto"/>
+            <w:tcMar>
+              <w:top w:w="100" w:type="dxa"/>
+              <w:left w:w="100" w:type="dxa"/>
+              <w:bottom w:w="100" w:type="dxa"/>
+              <w:right w:w="100" w:type="dxa"/>
+            </w:tcMar>
+            <w:hideMark/>
+          </w:tcPr>
+          <w:p>
+            <w:r>
+              <w:t>Smoke Testing (Routine)</w:t>
+            </w:r>
+          </w:p>
+        </w:tc>
+        <w:tc>
+          <w:tcPr>
+            <w:tcW w:w="0" w:type="auto"/>
+            <w:tcMar>
+              <w:top w:w="100" w:type="dxa"/>
+              <w:left w:w="100" w:type="dxa"/>
+              <w:bottom w:w="100" w:type="dxa"/>
+              <w:right w:w="100" w:type="dxa"/>
+            </w:tcMar>
+            <w:hideMark/>
+          </w:tcPr>
+          <w:p>
+            <w:r>
+              <w:t>Quick check: launch + start game + basic play works</w:t>
+            </w:r>
+          </w:p>
+        </w:tc>
+        <w:tc>
+          <w:tcPr>
+            <w:tcW w:w="0" w:type="auto"/>
+            <w:tcMar>
+              <w:top w:w="100" w:type="dxa"/>
+              <w:left w:w="100" w:type="dxa"/>
+              <w:bottom w:w="100" w:type="dxa"/>
+              <w:right w:w="100" w:type="dxa"/>
+            </w:tcMar>
+            <w:hideMark/>
+          </w:tcPr>
+          <w:p>
+            <w:r>
+              <w:t>Feb 10, 2026</w:t>
+            </w:r>
+          </w:p>
+        </w:tc>
+        <w:tc>
+          <w:tcPr>
+            <w:tcW w:w="0" w:type="auto"/>
+            <w:tcMar>
+              <w:top w:w="100" w:type="dxa"/>
+              <w:left w:w="100" w:type="dxa"/>
+              <w:bottom w:w="100" w:type="dxa"/>
+              <w:right w:w="100" w:type="dxa"/>
+            </w:tcMar>
+            <w:hideMark/>
+          </w:tcPr>
+          <w:p>
+            <w:r>
+              <w:t>Mar 3, 2026</w:t>
+            </w:r>
+          </w:p>
+        </w:tc>
+        <w:tc>
+          <w:tcPr>
+            <w:tcW w:w="0" w:type="auto"/>
+            <w:tcMar>
+              <w:top w:w="100" w:type="dxa"/>
+              <w:left w:w="100" w:type="dxa"/>
+              <w:bottom w:w="100" w:type="dxa"/>
+              <w:right w:w="100" w:type="dxa"/>
+            </w:tcMar>
+            <w:hideMark/>
+          </w:tcPr>
+          <w:p>
+            <w:r>
+              <w:t>0.25 per run</w:t>
+            </w:r>
+          </w:p>
+        </w:tc>
+        <w:tc>
+          <w:tcPr>
+            <w:tcW w:w="0" w:type="auto"/>
+            <w:tcMar>
+              <w:top w:w="100" w:type="dxa"/>
+              <w:left w:w="100" w:type="dxa"/>
+              <w:bottom w:w="100" w:type="dxa"/>
+              <w:right w:w="100" w:type="dxa"/>
+            </w:tcMar>
+            <w:hideMark/>
+          </w:tcPr>
+          <w:p>
+            <w:r>
+              <w:t>Run after major changes</w:t>
+            </w:r>
+          </w:p>
+        </w:tc>
+      </w:tr>
+      <w:tr>
+        <w:trPr>
+          <w:trHeight w:val="1040"/>
+        </w:trPr>
+        <w:tc>
+          <w:tcPr>
+            <w:tcW w:w="0" w:type="auto"/>
+            <w:tcMar>
+              <w:top w:w="100" w:type="dxa"/>
+              <w:left w:w="100" w:type="dxa"/>
+              <w:bottom w:w="100" w:type="dxa"/>
+              <w:right w:w="100" w:type="dxa"/>
+            </w:tcMar>
+            <w:hideMark/>
+          </w:tcPr>
+          <w:p>
+            <w:r>
+              <w:t>Functional Testing – Round 1</w:t>
+            </w:r>
+          </w:p>
+        </w:tc>
+        <w:tc>
+          <w:tcPr>
+            <w:tcW w:w="0" w:type="auto"/>
+            <w:tcMar>
+              <w:top w:w="100" w:type="dxa"/>
+              <w:left w:w="100" w:type="dxa"/>
+              <w:bottom w:w="100" w:type="dxa"/>
+              <w:right w:w="100" w:type="dxa"/>
+            </w:tcMar>
+            <w:hideMark/>
+          </w:tcPr>
+          <w:p>
+            <w:r>
+              <w:t>Execute core manual gameplay tests and record results</w:t>
+            </w:r>
+          </w:p>
+        </w:tc>
+        <w:tc>
+          <w:tcPr>
+            <w:tcW w:w="0" w:type="auto"/>
+            <w:tcMar>
+              <w:top w:w="100" w:type="dxa"/>
+              <w:left w:w="100" w:type="dxa"/>
+              <w:bottom w:w="100" w:type="dxa"/>
+              <w:right w:w="100" w:type="dxa"/>
+            </w:tcMar>
+            <w:hideMark/>
+          </w:tcPr>
+          <w:p>
+            <w:r>
+              <w:t>Feb 11, 2026</w:t>
+            </w:r>
+          </w:p>
+        </w:tc>
+        <w:tc>
+          <w:tcPr>
+            <w:tcW w:w="0" w:type="auto"/>
+            <w:tcMar>
+              <w:top w:w="100" w:type="dxa"/>
+              <w:left w:w="100" w:type="dxa"/>
+              <w:bottom w:w="100" w:type="dxa"/>
+              <w:right w:w="100" w:type="dxa"/>
+            </w:tcMar>
+            <w:hideMark/>
+          </w:tcPr>
+          <w:p>
+            <w:r>
+              <w:t>Feb 17, 2026</w:t>
+            </w:r>
+          </w:p>
+        </w:tc>
+        <w:tc>
+          <w:tcPr>
+            <w:tcW w:w="0" w:type="auto"/>
+            <w:tcMar>
+              <w:top w:w="100" w:type="dxa"/>
+              <w:left w:w="100" w:type="dxa"/>
+              <w:bottom w:w="100" w:type="dxa"/>
+              <w:right w:w="100" w:type="dxa"/>
+            </w:tcMar>
+            <w:hideMark/>
+          </w:tcPr>
+          <w:p>
+            <w:r>
+              <w:t>3–6</w:t>
+            </w:r>
+          </w:p>
+        </w:tc>
+        <w:tc>
+          <w:tcPr>
+            <w:tcW w:w="0" w:type="auto"/>
+            <w:tcMar>
+              <w:top w:w="100" w:type="dxa"/>
+              <w:left w:w="100" w:type="dxa"/>
+              <w:bottom w:w="100" w:type="dxa"/>
+              <w:right w:w="100" w:type="dxa"/>
+            </w:tcMar>
+            <w:hideMark/>
+          </w:tcPr>
+          <w:p>
+            <w:r>
+              <w:t>Movement, collisions, scoring, lives, states</w:t>
+            </w:r>
+          </w:p>
+        </w:tc>
+      </w:tr>
+      <w:tr>
+        <w:trPr>
+          <w:trHeight w:val="1040"/>
+        </w:trPr>
+        <w:tc>
+          <w:tcPr>
+            <w:tcW w:w="0" w:type="auto"/>
+            <w:tcMar>
+              <w:top w:w="100" w:type="dxa"/>
+              <w:left w:w="100" w:type="dxa"/>
+              <w:bottom w:w="100" w:type="dxa"/>
+              <w:right w:w="100" w:type="dxa"/>
+            </w:tcMar>
+            <w:hideMark/>
+          </w:tcPr>
+          <w:p>
+            <w:r>
+              <w:t>Bug Fix Verification</w:t>
+            </w:r>
+          </w:p>
+        </w:tc>
+        <w:tc>
+          <w:tcPr>
+            <w:tcW w:w="0" w:type="auto"/>
+            <w:tcMar>
+              <w:top w:w="100" w:type="dxa"/>
+              <w:left w:w="100" w:type="dxa"/>
+              <w:bottom w:w="100" w:type="dxa"/>
+              <w:right w:w="100" w:type="dxa"/>
+            </w:tcMar>
+            <w:hideMark/>
+          </w:tcPr>
+          <w:p>
+            <w:r>
+              <w:t>Re-test fixed issues using original repro steps</w:t>
+            </w:r>
+          </w:p>
+        </w:tc>
+        <w:tc>
+          <w:tcPr>
+            <w:tcW w:w="0" w:type="auto"/>
+            <w:tcMar>
+              <w:top w:w="100" w:type="dxa"/>
+              <w:left w:w="100" w:type="dxa"/>
+              <w:bottom w:w="100" w:type="dxa"/>
+              <w:right w:w="100" w:type="dxa"/>
+            </w:tcMar>
+            <w:hideMark/>
+          </w:tcPr>
+          <w:p>
+            <w:r>
+              <w:t>Feb 11, 2026</w:t>
+            </w:r>
+          </w:p>
+        </w:tc>
+        <w:tc>
+          <w:tcPr>
+            <w:tcW w:w="0" w:type="auto"/>
+            <w:tcMar>
+              <w:top w:w="100" w:type="dxa"/>
+              <w:left w:w="100" w:type="dxa"/>
+              <w:bottom w:w="100" w:type="dxa"/>
+              <w:right w:w="100" w:type="dxa"/>
+            </w:tcMar>
+            <w:hideMark/>
+          </w:tcPr>
+          <w:p>
+            <w:r>
+              <w:t>Feb 28, 2026</w:t>
+            </w:r>
+          </w:p>
+        </w:tc>
+        <w:tc>
+          <w:tcPr>
+            <w:tcW w:w="0" w:type="auto"/>
+            <w:tcMar>
+              <w:top w:w="100" w:type="dxa"/>
+              <w:left w:w="100" w:type="dxa"/>
+              <w:bottom w:w="100" w:type="dxa"/>
+              <w:right w:w="100" w:type="dxa"/>
+            </w:tcMar>
+            <w:hideMark/>
+          </w:tcPr>
+          <w:p>
+            <w:r>
+              <w:t>2–4</w:t>
+            </w:r>
+          </w:p>
+        </w:tc>
+        <w:tc>
+          <w:tcPr>
+            <w:tcW w:w="0" w:type="auto"/>
+            <w:tcMar>
+              <w:top w:w="100" w:type="dxa"/>
+              <w:left w:w="100" w:type="dxa"/>
+              <w:bottom w:w="100" w:type="dxa"/>
+              <w:right w:w="100" w:type="dxa"/>
+            </w:tcMar>
+            <w:hideMark/>
+          </w:tcPr>
+          <w:p>
+            <w:r>
+              <w:t>Continuous as bugs are resolved</w:t>
+            </w:r>
+          </w:p>
+        </w:tc>
+      </w:tr>
+      <w:tr>
+        <w:trPr>
+          <w:trHeight w:val="1040"/>
+        </w:trPr>
+        <w:tc>
+          <w:tcPr>
+            <w:tcW w:w="0" w:type="auto"/>
+            <w:tcMar>
+              <w:top w:w="100" w:type="dxa"/>
+              <w:left w:w="100" w:type="dxa"/>
+              <w:bottom w:w="100" w:type="dxa"/>
+              <w:right w:w="100" w:type="dxa"/>
+            </w:tcMar>
+            <w:hideMark/>
+          </w:tcPr>
+          <w:p>
+            <w:r>
+              <w:lastRenderedPageBreak/>
+              <w:t>Regression Testing</w:t>
+            </w:r>
+          </w:p>
+        </w:tc>
+        <w:tc>
+          <w:tcPr>
+            <w:tcW w:w="0" w:type="auto"/>
+            <w:tcMar>
+              <w:top w:w="100" w:type="dxa"/>
+              <w:left w:w="100" w:type="dxa"/>
+              <w:bottom w:w="100" w:type="dxa"/>
+              <w:right w:w="100" w:type="dxa"/>
+            </w:tcMar>
+            <w:hideMark/>
+          </w:tcPr>
+          <w:p>
+            <w:r>
+              <w:t>Re-run key tests after fixes/merges</w:t>
+            </w:r>
+          </w:p>
+        </w:tc>
+        <w:tc>
+          <w:tcPr>
+            <w:tcW w:w="0" w:type="auto"/>
+            <w:tcMar>
+              <w:top w:w="100" w:type="dxa"/>
+              <w:left w:w="100" w:type="dxa"/>
+              <w:bottom w:w="100" w:type="dxa"/>
+              <w:right w:w="100" w:type="dxa"/>
+            </w:tcMar>
+            <w:hideMark/>
+          </w:tcPr>
+          <w:p>
+            <w:r>
+              <w:t>Feb 18, 2026</w:t>
+            </w:r>
+          </w:p>
+        </w:tc>
+        <w:tc>
+          <w:tcPr>
+            <w:tcW w:w="0" w:type="auto"/>
+            <w:tcMar>
+              <w:top w:w="100" w:type="dxa"/>
+              <w:left w:w="100" w:type="dxa"/>
+              <w:bottom w:w="100" w:type="dxa"/>
+              <w:right w:w="100" w:type="dxa"/>
+            </w:tcMar>
+            <w:hideMark/>
+          </w:tcPr>
+          <w:p>
+            <w:r>
+              <w:t>Mar 1, 2026</w:t>
+            </w:r>
+          </w:p>
+        </w:tc>
+        <w:tc>
+          <w:tcPr>
+            <w:tcW w:w="0" w:type="auto"/>
+            <w:tcMar>
+              <w:top w:w="100" w:type="dxa"/>
+              <w:left w:w="100" w:type="dxa"/>
+              <w:bottom w:w="100" w:type="dxa"/>
+              <w:right w:w="100" w:type="dxa"/>
+            </w:tcMar>
+            <w:hideMark/>
+          </w:tcPr>
+          <w:p>
+            <w:r>
+              <w:t>3–5</w:t>
+            </w:r>
+          </w:p>
+        </w:tc>
+        <w:tc>
+          <w:tcPr>
+            <w:tcW w:w="0" w:type="auto"/>
+            <w:tcMar>
+              <w:top w:w="100" w:type="dxa"/>
+              <w:left w:w="100" w:type="dxa"/>
+              <w:bottom w:w="100" w:type="dxa"/>
+              <w:right w:w="100" w:type="dxa"/>
+            </w:tcMar>
+            <w:hideMark/>
+          </w:tcPr>
+          <w:p>
+            <w:r>
+              <w:t>Focus on high-risk core behaviors</w:t>
+            </w:r>
+          </w:p>
+        </w:tc>
+      </w:tr>
+      <w:tr>
+        <w:trPr>
+          <w:trHeight w:val="770"/>
+        </w:trPr>
+        <w:tc>
+          <w:tcPr>
+            <w:tcW w:w="0" w:type="auto"/>
+            <w:tcMar>
+              <w:top w:w="100" w:type="dxa"/>
+              <w:left w:w="100" w:type="dxa"/>
+              <w:bottom w:w="100" w:type="dxa"/>
+              <w:right w:w="100" w:type="dxa"/>
+            </w:tcMar>
+            <w:hideMark/>
+          </w:tcPr>
+          <w:p>
+            <w:r>
+              <w:t>System Test Pass</w:t>
+            </w:r>
+          </w:p>
+        </w:tc>
+        <w:tc>
+          <w:tcPr>
+            <w:tcW w:w="0" w:type="auto"/>
+            <w:tcMar>
+              <w:top w:w="100" w:type="dxa"/>
+              <w:left w:w="100" w:type="dxa"/>
+              <w:bottom w:w="100" w:type="dxa"/>
+              <w:right w:w="100" w:type="dxa"/>
+            </w:tcMar>
+            <w:hideMark/>
+          </w:tcPr>
+          <w:p>
+            <w:r>
+              <w:t xml:space="preserve">Run full manual test suite + full </w:t>
+            </w:r>
+            <w:proofErr w:type="spellStart"/>
+            <w:r>
+              <w:t>pytest</w:t>
+            </w:r>
+            <w:proofErr w:type="spellEnd"/>
+            <w:r>
+              <w:t xml:space="preserve"> suite</w:t>
+            </w:r>
+          </w:p>
+        </w:tc>
+        <w:tc>
+          <w:tcPr>
+            <w:tcW w:w="0" w:type="auto"/>
+            <w:tcMar>
+              <w:top w:w="100" w:type="dxa"/>
+              <w:left w:w="100" w:type="dxa"/>
+              <w:bottom w:w="100" w:type="dxa"/>
+              <w:right w:w="100" w:type="dxa"/>
+            </w:tcMar>
+            <w:hideMark/>
+          </w:tcPr>
+          <w:p>
+            <w:r>
+              <w:t>Mar 1, 2026</w:t>
+            </w:r>
+          </w:p>
+        </w:tc>
+        <w:tc>
+          <w:tcPr>
+            <w:tcW w:w="0" w:type="auto"/>
+            <w:tcMar>
+              <w:top w:w="100" w:type="dxa"/>
+              <w:left w:w="100" w:type="dxa"/>
+              <w:bottom w:w="100" w:type="dxa"/>
+              <w:right w:w="100" w:type="dxa"/>
+            </w:tcMar>
+            <w:hideMark/>
+          </w:tcPr>
+          <w:p>
+            <w:r>
+              <w:t>Mar 2, 2026</w:t>
+            </w:r>
+          </w:p>
+        </w:tc>
+        <w:tc>
+          <w:tcPr>
+            <w:tcW w:w="0" w:type="auto"/>
+            <w:tcMar>
+              <w:top w:w="100" w:type="dxa"/>
+              <w:left w:w="100" w:type="dxa"/>
+              <w:bottom w:w="100" w:type="dxa"/>
+              <w:right w:w="100" w:type="dxa"/>
+            </w:tcMar>
+            <w:hideMark/>
+          </w:tcPr>
+          <w:p>
+            <w:r>
+              <w:t>2–4</w:t>
+            </w:r>
+          </w:p>
+        </w:tc>
+        <w:tc>
+          <w:tcPr>
+            <w:tcW w:w="0" w:type="auto"/>
+            <w:tcMar>
+              <w:top w:w="100" w:type="dxa"/>
+              <w:left w:w="100" w:type="dxa"/>
+              <w:bottom w:w="100" w:type="dxa"/>
+              <w:right w:w="100" w:type="dxa"/>
+            </w:tcMar>
+            <w:hideMark/>
+          </w:tcPr>
+          <w:p>
+            <w:r>
+              <w:t>Confirm “submission-ready”</w:t>
+            </w:r>
+          </w:p>
+        </w:tc>
+      </w:tr>
+      <w:tr>
+        <w:trPr>
+          <w:trHeight w:val="1040"/>
+        </w:trPr>
+        <w:tc>
+          <w:tcPr>
+            <w:tcW w:w="0" w:type="auto"/>
+            <w:tcMar>
+              <w:top w:w="100" w:type="dxa"/>
+              <w:left w:w="100" w:type="dxa"/>
+              <w:bottom w:w="100" w:type="dxa"/>
+              <w:right w:w="100" w:type="dxa"/>
+            </w:tcMar>
+            <w:hideMark/>
+          </w:tcPr>
+          <w:p>
+            <w:r>
+              <w:t>Final Acceptance Check</w:t>
+            </w:r>
+          </w:p>
+        </w:tc>
+        <w:tc>
+          <w:tcPr>
+            <w:tcW w:w="0" w:type="auto"/>
+            <w:tcMar>
+              <w:top w:w="100" w:type="dxa"/>
+              <w:left w:w="100" w:type="dxa"/>
+              <w:bottom w:w="100" w:type="dxa"/>
+              <w:right w:w="100" w:type="dxa"/>
+            </w:tcMar>
+            <w:hideMark/>
+          </w:tcPr>
+          <w:p>
+            <w:r>
+              <w:t>Final smoke + confirm no critical defects remain</w:t>
+            </w:r>
+          </w:p>
+        </w:tc>
+        <w:tc>
+          <w:tcPr>
+            <w:tcW w:w="0" w:type="auto"/>
+            <w:tcMar>
+              <w:top w:w="100" w:type="dxa"/>
+              <w:left w:w="100" w:type="dxa"/>
+              <w:bottom w:w="100" w:type="dxa"/>
+              <w:right w:w="100" w:type="dxa"/>
+            </w:tcMar>
+            <w:hideMark/>
+          </w:tcPr>
+          <w:p>
+            <w:r>
+              <w:t>Mar 3, 2026</w:t>
+            </w:r>
+          </w:p>
+        </w:tc>
+        <w:tc>
+          <w:tcPr>
+            <w:tcW w:w="0" w:type="auto"/>
+            <w:tcMar>
+              <w:top w:w="100" w:type="dxa"/>
+              <w:left w:w="100" w:type="dxa"/>
+              <w:bottom w:w="100" w:type="dxa"/>
+              <w:right w:w="100" w:type="dxa"/>
+            </w:tcMar>
+            <w:hideMark/>
+          </w:tcPr>
+          <w:p>
+            <w:r>
+              <w:t>Mar 3, 2026</w:t>
+            </w:r>
+          </w:p>
+        </w:tc>
+        <w:tc>
+          <w:tcPr>
+            <w:tcW w:w="0" w:type="auto"/>
+            <w:tcMar>
+              <w:top w:w="100" w:type="dxa"/>
+              <w:left w:w="100" w:type="dxa"/>
+              <w:bottom w:w="100" w:type="dxa"/>
+              <w:right w:w="100" w:type="dxa"/>
+            </w:tcMar>
+            <w:hideMark/>
+          </w:tcPr>
+          <w:p>
+            <w:r>
+              <w:t>1–2</w:t>
+            </w:r>
+          </w:p>
+        </w:tc>
+        <w:tc>
+          <w:tcPr>
+            <w:tcW w:w="0" w:type="auto"/>
+            <w:tcMar>
+              <w:top w:w="100" w:type="dxa"/>
+              <w:left w:w="100" w:type="dxa"/>
+              <w:bottom w:w="100" w:type="dxa"/>
+              <w:right w:w="100" w:type="dxa"/>
+            </w:tcMar>
+            <w:hideMark/>
+          </w:tcPr>
+          <w:p>
+            <w:r>
+              <w:t>Final pass/fail</w:t>
+            </w:r>
+          </w:p>
+        </w:tc>
+      </w:tr>
+    </w:tbl>
     <w:p/>
     <w:p>
       <w:pPr>
@@ -1392,6 +2555,7 @@
         <w:pStyle w:val="Heading1"/>
       </w:pPr>
       <w:r>
+        <w:lastRenderedPageBreak/>
         <w:t xml:space="preserve">9 </w:t>
       </w:r>
       <w:proofErr w:type="gramStart"/>
@@ -1402,11 +2566,7 @@
     </w:p>
     <w:p>
       <w:r>
-        <w:t xml:space="preserve">This test plan provides a structured framework for verifying the quality and functionality of the Breakout game project. By following the defined objectives, strategy, scope, and test procedures, the team will validate core requirements such as paddle and ball movement, collision behavior, scoring, life management, level loading, and game state transitions. Test results will be </w:t>
-      </w:r>
-      <w:r>
-        <w:lastRenderedPageBreak/>
-        <w:t>documented consistently, and defects will be tracked and resolved through the project workflow to reduce regressions. Following this plan supports delivering a stable, playable, and enjoyable final product.</w:t>
+        <w:t>This test plan provides a structured framework for verifying the quality and functionality of the Breakout game project. By following the defined objectives, strategy, scope, and test procedures, the team will validate core requirements such as paddle and ball movement, collision behavior, scoring, life management, level loading, and game state transitions. Test results will be documented consistently, and defects will be tracked and resolved through the project workflow to reduce regressions. Following this plan supports delivering a stable, playable, and enjoyable final product.</w:t>
       </w:r>
     </w:p>
     <w:p/>

</xml_diff>